<commit_message>
Actualizada hoja de esfuerzos. Tareas.pdf Actualización de los códigos de esfuerzos
</commit_message>
<xml_diff>
--- a/team/efforts/Codigos Recopilacion Esfuerzos.docx
+++ b/team/efforts/Codigos Recopilacion Esfuerzos.docx
@@ -529,6 +529,246 @@
               <w:jc w:val="center"/>
             </w:pPr>
             <w:r>
+              <w:t>54.1</w:t>
+            </w:r>
+          </w:p>
+        </w:tc>
+        <w:tc>
+          <w:tcPr>
+            <w:tcW w:w="6268" w:type="dxa"/>
+            <w:vAlign w:val="center"/>
+          </w:tcPr>
+          <w:p>
+            <w:pPr>
+              <w:rPr>
+                <w:rFonts w:ascii="Calibri" w:eastAsia="Times New Roman" w:hAnsi="Calibri" w:cs="Times New Roman"/>
+                <w:color w:val="000000"/>
+                <w:sz w:val="18"/>
+                <w:szCs w:val="18"/>
+                <w:lang w:eastAsia="es-ES"/>
+              </w:rPr>
+            </w:pPr>
+            <w:r>
+              <w:rPr>
+                <w:rFonts w:ascii="Calibri" w:eastAsia="Times New Roman" w:hAnsi="Calibri" w:cs="Times New Roman"/>
+                <w:color w:val="000000"/>
+                <w:sz w:val="18"/>
+                <w:szCs w:val="18"/>
+                <w:lang w:eastAsia="es-ES"/>
+              </w:rPr>
+              <w:t>Funcionalidad aplicación. Búsqueda de un modelo</w:t>
+            </w:r>
+          </w:p>
+        </w:tc>
+      </w:tr>
+      <w:tr>
+        <w:tc>
+          <w:tcPr>
+            <w:tcW w:w="2376" w:type="dxa"/>
+          </w:tcPr>
+          <w:p>
+            <w:pPr>
+              <w:jc w:val="center"/>
+            </w:pPr>
+            <w:r>
+              <w:t>54.2</w:t>
+            </w:r>
+          </w:p>
+        </w:tc>
+        <w:tc>
+          <w:tcPr>
+            <w:tcW w:w="6268" w:type="dxa"/>
+            <w:vAlign w:val="center"/>
+          </w:tcPr>
+          <w:p>
+            <w:pPr>
+              <w:rPr>
+                <w:rFonts w:ascii="Calibri" w:eastAsia="Times New Roman" w:hAnsi="Calibri" w:cs="Times New Roman"/>
+                <w:color w:val="000000"/>
+                <w:sz w:val="18"/>
+                <w:szCs w:val="18"/>
+                <w:lang w:eastAsia="es-ES"/>
+              </w:rPr>
+            </w:pPr>
+            <w:r>
+              <w:rPr>
+                <w:rFonts w:ascii="Calibri" w:eastAsia="Times New Roman" w:hAnsi="Calibri" w:cs="Times New Roman"/>
+                <w:color w:val="000000"/>
+                <w:sz w:val="18"/>
+                <w:szCs w:val="18"/>
+                <w:lang w:eastAsia="es-ES"/>
+              </w:rPr>
+              <w:t>Funcionalidad aplicación. List</w:t>
+            </w:r>
+            <w:r>
+              <w:rPr>
+                <w:rFonts w:ascii="Calibri" w:eastAsia="Times New Roman" w:hAnsi="Calibri" w:cs="Times New Roman"/>
+                <w:color w:val="000000"/>
+                <w:sz w:val="18"/>
+                <w:szCs w:val="18"/>
+                <w:lang w:eastAsia="es-ES"/>
+              </w:rPr>
+              <w:t>ado de los modelos [ordenados]</w:t>
+            </w:r>
+          </w:p>
+        </w:tc>
+      </w:tr>
+      <w:tr>
+        <w:tc>
+          <w:tcPr>
+            <w:tcW w:w="2376" w:type="dxa"/>
+          </w:tcPr>
+          <w:p>
+            <w:pPr>
+              <w:jc w:val="center"/>
+            </w:pPr>
+            <w:r>
+              <w:t>54.3</w:t>
+            </w:r>
+          </w:p>
+        </w:tc>
+        <w:tc>
+          <w:tcPr>
+            <w:tcW w:w="6268" w:type="dxa"/>
+            <w:vAlign w:val="center"/>
+          </w:tcPr>
+          <w:p>
+            <w:pPr>
+              <w:rPr>
+                <w:rFonts w:ascii="Calibri" w:eastAsia="Times New Roman" w:hAnsi="Calibri" w:cs="Times New Roman"/>
+                <w:color w:val="000000"/>
+                <w:sz w:val="18"/>
+                <w:szCs w:val="18"/>
+                <w:lang w:eastAsia="es-ES"/>
+              </w:rPr>
+            </w:pPr>
+            <w:r>
+              <w:rPr>
+                <w:rFonts w:ascii="Calibri" w:eastAsia="Times New Roman" w:hAnsi="Calibri" w:cs="Times New Roman"/>
+                <w:color w:val="000000"/>
+                <w:sz w:val="18"/>
+                <w:szCs w:val="18"/>
+                <w:lang w:eastAsia="es-ES"/>
+              </w:rPr>
+              <w:t>Funcionalidad aplicación. Formulario para</w:t>
+            </w:r>
+            <w:r>
+              <w:rPr>
+                <w:rFonts w:ascii="Calibri" w:eastAsia="Times New Roman" w:hAnsi="Calibri" w:cs="Times New Roman"/>
+                <w:color w:val="000000"/>
+                <w:sz w:val="18"/>
+                <w:szCs w:val="18"/>
+                <w:lang w:eastAsia="es-ES"/>
+              </w:rPr>
+              <w:t xml:space="preserve"> organizar la compra del modelo</w:t>
+            </w:r>
+          </w:p>
+        </w:tc>
+      </w:tr>
+      <w:tr>
+        <w:tc>
+          <w:tcPr>
+            <w:tcW w:w="2376" w:type="dxa"/>
+          </w:tcPr>
+          <w:p>
+            <w:pPr>
+              <w:jc w:val="center"/>
+            </w:pPr>
+            <w:r>
+              <w:t>54.4</w:t>
+            </w:r>
+          </w:p>
+        </w:tc>
+        <w:tc>
+          <w:tcPr>
+            <w:tcW w:w="6268" w:type="dxa"/>
+            <w:vAlign w:val="center"/>
+          </w:tcPr>
+          <w:p>
+            <w:pPr>
+              <w:rPr>
+                <w:rFonts w:ascii="Calibri" w:eastAsia="Times New Roman" w:hAnsi="Calibri" w:cs="Times New Roman"/>
+                <w:color w:val="000000"/>
+                <w:sz w:val="18"/>
+                <w:szCs w:val="18"/>
+                <w:lang w:eastAsia="es-ES"/>
+              </w:rPr>
+            </w:pPr>
+            <w:r>
+              <w:rPr>
+                <w:rFonts w:ascii="Calibri" w:eastAsia="Times New Roman" w:hAnsi="Calibri" w:cs="Times New Roman"/>
+                <w:color w:val="000000"/>
+                <w:sz w:val="18"/>
+                <w:szCs w:val="18"/>
+                <w:lang w:eastAsia="es-ES"/>
+              </w:rPr>
+              <w:t>Con</w:t>
+            </w:r>
+            <w:r>
+              <w:rPr>
+                <w:rFonts w:ascii="Calibri" w:eastAsia="Times New Roman" w:hAnsi="Calibri" w:cs="Times New Roman"/>
+                <w:color w:val="000000"/>
+                <w:sz w:val="18"/>
+                <w:szCs w:val="18"/>
+                <w:lang w:eastAsia="es-ES"/>
+              </w:rPr>
+              <w:t>trolador de la de la aplicación</w:t>
+            </w:r>
+          </w:p>
+        </w:tc>
+      </w:tr>
+      <w:tr>
+        <w:tc>
+          <w:tcPr>
+            <w:tcW w:w="2376" w:type="dxa"/>
+          </w:tcPr>
+          <w:p>
+            <w:pPr>
+              <w:jc w:val="center"/>
+            </w:pPr>
+            <w:r>
+              <w:t>54.5</w:t>
+            </w:r>
+          </w:p>
+        </w:tc>
+        <w:tc>
+          <w:tcPr>
+            <w:tcW w:w="6268" w:type="dxa"/>
+            <w:vAlign w:val="center"/>
+          </w:tcPr>
+          <w:p>
+            <w:pPr>
+              <w:rPr>
+                <w:rFonts w:ascii="Calibri" w:eastAsia="Times New Roman" w:hAnsi="Calibri" w:cs="Times New Roman"/>
+                <w:color w:val="000000"/>
+                <w:sz w:val="18"/>
+                <w:szCs w:val="18"/>
+                <w:lang w:eastAsia="es-ES"/>
+              </w:rPr>
+            </w:pPr>
+            <w:r>
+              <w:rPr>
+                <w:rFonts w:ascii="Calibri" w:eastAsia="Times New Roman" w:hAnsi="Calibri" w:cs="Times New Roman"/>
+                <w:color w:val="000000"/>
+                <w:sz w:val="18"/>
+                <w:szCs w:val="18"/>
+                <w:lang w:eastAsia="es-ES"/>
+              </w:rPr>
+              <w:t>Modelo de la aplicación</w:t>
+            </w:r>
+          </w:p>
+        </w:tc>
+      </w:tr>
+      <w:tr>
+        <w:tc>
+          <w:tcPr>
+            <w:tcW w:w="2376" w:type="dxa"/>
+          </w:tcPr>
+          <w:p>
+            <w:pPr>
+              <w:jc w:val="center"/>
+            </w:pPr>
+            <w:r>
               <w:t>55.0</w:t>
             </w:r>
           </w:p>
@@ -571,121 +811,373 @@
               <w:jc w:val="center"/>
             </w:pPr>
             <w:r>
-              <w:t>56.0</w:t>
-            </w:r>
-          </w:p>
-        </w:tc>
-        <w:tc>
-          <w:tcPr>
-            <w:tcW w:w="6268" w:type="dxa"/>
-            <w:vAlign w:val="center"/>
-          </w:tcPr>
-          <w:p>
-            <w:pPr>
-              <w:rPr>
-                <w:rFonts w:ascii="Calibri" w:eastAsia="Times New Roman" w:hAnsi="Calibri" w:cs="Times New Roman"/>
-                <w:color w:val="000000"/>
-                <w:sz w:val="18"/>
-                <w:szCs w:val="18"/>
-                <w:lang w:eastAsia="es-ES"/>
-              </w:rPr>
-            </w:pPr>
-            <w:r>
-              <w:rPr>
-                <w:rFonts w:ascii="Calibri" w:eastAsia="Times New Roman" w:hAnsi="Calibri" w:cs="Times New Roman"/>
-                <w:color w:val="000000"/>
-                <w:sz w:val="18"/>
-                <w:szCs w:val="18"/>
-                <w:lang w:eastAsia="es-ES"/>
-              </w:rPr>
-              <w:t>Pruebas</w:t>
-            </w:r>
-          </w:p>
-        </w:tc>
-      </w:tr>
-      <w:tr>
-        <w:tc>
-          <w:tcPr>
-            <w:tcW w:w="2376" w:type="dxa"/>
-          </w:tcPr>
-          <w:p>
-            <w:pPr>
-              <w:jc w:val="center"/>
-            </w:pPr>
-            <w:r>
-              <w:t>57.0</w:t>
-            </w:r>
-          </w:p>
-        </w:tc>
-        <w:tc>
-          <w:tcPr>
-            <w:tcW w:w="6268" w:type="dxa"/>
-            <w:vAlign w:val="center"/>
-          </w:tcPr>
-          <w:p>
-            <w:pPr>
-              <w:rPr>
-                <w:rFonts w:ascii="Calibri" w:eastAsia="Times New Roman" w:hAnsi="Calibri" w:cs="Times New Roman"/>
-                <w:color w:val="000000"/>
-                <w:sz w:val="18"/>
-                <w:szCs w:val="18"/>
-                <w:lang w:eastAsia="es-ES"/>
-              </w:rPr>
-            </w:pPr>
-            <w:r>
-              <w:rPr>
-                <w:rFonts w:ascii="Calibri" w:eastAsia="Times New Roman" w:hAnsi="Calibri" w:cs="Times New Roman"/>
-                <w:color w:val="000000"/>
-                <w:sz w:val="18"/>
-                <w:szCs w:val="18"/>
-                <w:lang w:eastAsia="es-ES"/>
-              </w:rPr>
-              <w:t>Documentación</w:t>
-            </w:r>
-          </w:p>
-        </w:tc>
-      </w:tr>
-      <w:tr>
-        <w:tc>
-          <w:tcPr>
-            <w:tcW w:w="2376" w:type="dxa"/>
-          </w:tcPr>
-          <w:p>
-            <w:pPr>
-              <w:jc w:val="center"/>
-            </w:pPr>
-            <w:r>
-              <w:t>58.0</w:t>
-            </w:r>
-          </w:p>
-        </w:tc>
-        <w:tc>
-          <w:tcPr>
-            <w:tcW w:w="6268" w:type="dxa"/>
-            <w:vAlign w:val="center"/>
-          </w:tcPr>
-          <w:p>
-            <w:pPr>
-              <w:rPr>
-                <w:rFonts w:ascii="Calibri" w:eastAsia="Times New Roman" w:hAnsi="Calibri" w:cs="Times New Roman"/>
-                <w:color w:val="000000"/>
-                <w:sz w:val="18"/>
-                <w:szCs w:val="18"/>
-                <w:lang w:eastAsia="es-ES"/>
-              </w:rPr>
-            </w:pPr>
-            <w:r>
-              <w:rPr>
-                <w:rFonts w:ascii="Calibri" w:eastAsia="Times New Roman" w:hAnsi="Calibri" w:cs="Times New Roman"/>
-                <w:color w:val="000000"/>
-                <w:sz w:val="18"/>
-                <w:szCs w:val="18"/>
-                <w:lang w:eastAsia="es-ES"/>
-              </w:rPr>
-              <w:t>Preparació</w:t>
+              <w:t>55.1</w:t>
+            </w:r>
+          </w:p>
+        </w:tc>
+        <w:tc>
+          <w:tcPr>
+            <w:tcW w:w="6268" w:type="dxa"/>
+            <w:vAlign w:val="center"/>
+          </w:tcPr>
+          <w:p>
+            <w:pPr>
+              <w:rPr>
+                <w:rFonts w:ascii="Calibri" w:eastAsia="Times New Roman" w:hAnsi="Calibri" w:cs="Times New Roman"/>
+                <w:color w:val="000000"/>
+                <w:sz w:val="18"/>
+                <w:szCs w:val="18"/>
+                <w:lang w:eastAsia="es-ES"/>
+              </w:rPr>
+            </w:pPr>
+            <w:r>
+              <w:rPr>
+                <w:rFonts w:ascii="Calibri" w:eastAsia="Times New Roman" w:hAnsi="Calibri" w:cs="Times New Roman"/>
+                <w:color w:val="000000"/>
+                <w:sz w:val="18"/>
+                <w:szCs w:val="18"/>
+                <w:lang w:eastAsia="es-ES"/>
+              </w:rPr>
+              <w:t>Funcionalidad del administrador. Destacar modelo</w:t>
+            </w:r>
+          </w:p>
+        </w:tc>
+      </w:tr>
+      <w:tr>
+        <w:tc>
+          <w:tcPr>
+            <w:tcW w:w="2376" w:type="dxa"/>
+          </w:tcPr>
+          <w:p>
+            <w:pPr>
+              <w:jc w:val="center"/>
+            </w:pPr>
+            <w:r>
+              <w:t>55.2</w:t>
+            </w:r>
+          </w:p>
+        </w:tc>
+        <w:tc>
+          <w:tcPr>
+            <w:tcW w:w="6268" w:type="dxa"/>
+            <w:vAlign w:val="center"/>
+          </w:tcPr>
+          <w:p>
+            <w:pPr>
+              <w:rPr>
+                <w:rFonts w:ascii="Calibri" w:eastAsia="Times New Roman" w:hAnsi="Calibri" w:cs="Times New Roman"/>
+                <w:color w:val="000000"/>
+                <w:sz w:val="18"/>
+                <w:szCs w:val="18"/>
+                <w:lang w:eastAsia="es-ES"/>
+              </w:rPr>
+            </w:pPr>
+            <w:r>
+              <w:rPr>
+                <w:rFonts w:ascii="Calibri" w:eastAsia="Times New Roman" w:hAnsi="Calibri" w:cs="Times New Roman"/>
+                <w:color w:val="000000"/>
+                <w:sz w:val="18"/>
+                <w:szCs w:val="18"/>
+                <w:lang w:eastAsia="es-ES"/>
+              </w:rPr>
+              <w:t>Funcionalidad del administrador. Modificar un modelo</w:t>
+            </w:r>
+          </w:p>
+        </w:tc>
+      </w:tr>
+      <w:tr>
+        <w:tc>
+          <w:tcPr>
+            <w:tcW w:w="2376" w:type="dxa"/>
+          </w:tcPr>
+          <w:p>
+            <w:pPr>
+              <w:jc w:val="center"/>
+            </w:pPr>
+            <w:r>
+              <w:t>55.3</w:t>
+            </w:r>
+          </w:p>
+        </w:tc>
+        <w:tc>
+          <w:tcPr>
+            <w:tcW w:w="6268" w:type="dxa"/>
+            <w:vAlign w:val="center"/>
+          </w:tcPr>
+          <w:p>
+            <w:pPr>
+              <w:rPr>
+                <w:rFonts w:ascii="Calibri" w:eastAsia="Times New Roman" w:hAnsi="Calibri" w:cs="Times New Roman"/>
+                <w:color w:val="000000"/>
+                <w:sz w:val="18"/>
+                <w:szCs w:val="18"/>
+                <w:lang w:eastAsia="es-ES"/>
+              </w:rPr>
+            </w:pPr>
+            <w:r>
+              <w:rPr>
+                <w:rFonts w:ascii="Calibri" w:eastAsia="Times New Roman" w:hAnsi="Calibri" w:cs="Times New Roman"/>
+                <w:color w:val="000000"/>
+                <w:sz w:val="18"/>
+                <w:szCs w:val="18"/>
+                <w:lang w:eastAsia="es-ES"/>
+              </w:rPr>
+              <w:t>Funcionalidad del administrador. Borrar un modelo</w:t>
+            </w:r>
+          </w:p>
+        </w:tc>
+      </w:tr>
+      <w:tr>
+        <w:tc>
+          <w:tcPr>
+            <w:tcW w:w="2376" w:type="dxa"/>
+          </w:tcPr>
+          <w:p>
+            <w:pPr>
+              <w:jc w:val="center"/>
+            </w:pPr>
+            <w:r>
+              <w:t>55.4</w:t>
+            </w:r>
+          </w:p>
+        </w:tc>
+        <w:tc>
+          <w:tcPr>
+            <w:tcW w:w="6268" w:type="dxa"/>
+            <w:vAlign w:val="center"/>
+          </w:tcPr>
+          <w:p>
+            <w:pPr>
+              <w:rPr>
+                <w:rFonts w:ascii="Calibri" w:eastAsia="Times New Roman" w:hAnsi="Calibri" w:cs="Times New Roman"/>
+                <w:color w:val="000000"/>
+                <w:sz w:val="18"/>
+                <w:szCs w:val="18"/>
+                <w:lang w:eastAsia="es-ES"/>
+              </w:rPr>
+            </w:pPr>
+            <w:r>
+              <w:rPr>
+                <w:rFonts w:ascii="Calibri" w:eastAsia="Times New Roman" w:hAnsi="Calibri" w:cs="Times New Roman"/>
+                <w:color w:val="000000"/>
+                <w:sz w:val="18"/>
+                <w:szCs w:val="18"/>
+                <w:lang w:eastAsia="es-ES"/>
+              </w:rPr>
+              <w:t>Funcionalidad del administrador. Ocultar un modelo</w:t>
+            </w:r>
+          </w:p>
+        </w:tc>
+      </w:tr>
+      <w:tr>
+        <w:tc>
+          <w:tcPr>
+            <w:tcW w:w="2376" w:type="dxa"/>
+          </w:tcPr>
+          <w:p>
+            <w:pPr>
+              <w:jc w:val="center"/>
+            </w:pPr>
+            <w:r>
+              <w:t>55.5</w:t>
+            </w:r>
+          </w:p>
+        </w:tc>
+        <w:tc>
+          <w:tcPr>
+            <w:tcW w:w="6268" w:type="dxa"/>
+            <w:vAlign w:val="center"/>
+          </w:tcPr>
+          <w:p>
+            <w:pPr>
+              <w:rPr>
+                <w:rFonts w:ascii="Calibri" w:eastAsia="Times New Roman" w:hAnsi="Calibri" w:cs="Times New Roman"/>
+                <w:color w:val="000000"/>
+                <w:sz w:val="18"/>
+                <w:szCs w:val="18"/>
+                <w:lang w:eastAsia="es-ES"/>
+              </w:rPr>
+            </w:pPr>
+            <w:r>
+              <w:rPr>
+                <w:rFonts w:ascii="Calibri" w:eastAsia="Times New Roman" w:hAnsi="Calibri" w:cs="Times New Roman"/>
+                <w:color w:val="000000"/>
+                <w:sz w:val="18"/>
+                <w:szCs w:val="18"/>
+                <w:lang w:eastAsia="es-ES"/>
+              </w:rPr>
+              <w:t>Funcionalidad del administrador. Incluir foto en la información de un modelo</w:t>
+            </w:r>
+          </w:p>
+        </w:tc>
+      </w:tr>
+      <w:tr>
+        <w:tc>
+          <w:tcPr>
+            <w:tcW w:w="2376" w:type="dxa"/>
+          </w:tcPr>
+          <w:p>
+            <w:pPr>
+              <w:jc w:val="center"/>
+            </w:pPr>
+            <w:r>
+              <w:t>55.6</w:t>
+            </w:r>
+          </w:p>
+        </w:tc>
+        <w:tc>
+          <w:tcPr>
+            <w:tcW w:w="6268" w:type="dxa"/>
+            <w:vAlign w:val="center"/>
+          </w:tcPr>
+          <w:p>
+            <w:pPr>
+              <w:rPr>
+                <w:rFonts w:ascii="Calibri" w:eastAsia="Times New Roman" w:hAnsi="Calibri" w:cs="Times New Roman"/>
+                <w:color w:val="000000"/>
+                <w:sz w:val="18"/>
+                <w:szCs w:val="18"/>
+                <w:lang w:eastAsia="es-ES"/>
+              </w:rPr>
+            </w:pPr>
+            <w:r>
+              <w:rPr>
+                <w:rFonts w:ascii="Calibri" w:eastAsia="Times New Roman" w:hAnsi="Calibri" w:cs="Times New Roman"/>
+                <w:color w:val="000000"/>
+                <w:sz w:val="18"/>
+                <w:szCs w:val="18"/>
+                <w:lang w:eastAsia="es-ES"/>
+              </w:rPr>
+              <w:t>Manual de usuario y de administrador</w:t>
             </w:r>
             <w:bookmarkStart w:id="0" w:name="_GoBack"/>
             <w:bookmarkEnd w:id="0"/>
+          </w:p>
+        </w:tc>
+      </w:tr>
+      <w:tr>
+        <w:tc>
+          <w:tcPr>
+            <w:tcW w:w="2376" w:type="dxa"/>
+          </w:tcPr>
+          <w:p>
+            <w:pPr>
+              <w:jc w:val="center"/>
+            </w:pPr>
+            <w:r>
+              <w:t>56.0</w:t>
+            </w:r>
+          </w:p>
+        </w:tc>
+        <w:tc>
+          <w:tcPr>
+            <w:tcW w:w="6268" w:type="dxa"/>
+            <w:vAlign w:val="center"/>
+          </w:tcPr>
+          <w:p>
+            <w:pPr>
+              <w:rPr>
+                <w:rFonts w:ascii="Calibri" w:eastAsia="Times New Roman" w:hAnsi="Calibri" w:cs="Times New Roman"/>
+                <w:color w:val="000000"/>
+                <w:sz w:val="18"/>
+                <w:szCs w:val="18"/>
+                <w:lang w:eastAsia="es-ES"/>
+              </w:rPr>
+            </w:pPr>
+            <w:r>
+              <w:rPr>
+                <w:rFonts w:ascii="Calibri" w:eastAsia="Times New Roman" w:hAnsi="Calibri" w:cs="Times New Roman"/>
+                <w:color w:val="000000"/>
+                <w:sz w:val="18"/>
+                <w:szCs w:val="18"/>
+                <w:lang w:eastAsia="es-ES"/>
+              </w:rPr>
+              <w:t>Pruebas</w:t>
+            </w:r>
+          </w:p>
+        </w:tc>
+      </w:tr>
+      <w:tr>
+        <w:tc>
+          <w:tcPr>
+            <w:tcW w:w="2376" w:type="dxa"/>
+          </w:tcPr>
+          <w:p>
+            <w:pPr>
+              <w:jc w:val="center"/>
+            </w:pPr>
+            <w:r>
+              <w:t>57.0</w:t>
+            </w:r>
+          </w:p>
+        </w:tc>
+        <w:tc>
+          <w:tcPr>
+            <w:tcW w:w="6268" w:type="dxa"/>
+            <w:vAlign w:val="center"/>
+          </w:tcPr>
+          <w:p>
+            <w:pPr>
+              <w:rPr>
+                <w:rFonts w:ascii="Calibri" w:eastAsia="Times New Roman" w:hAnsi="Calibri" w:cs="Times New Roman"/>
+                <w:color w:val="000000"/>
+                <w:sz w:val="18"/>
+                <w:szCs w:val="18"/>
+                <w:lang w:eastAsia="es-ES"/>
+              </w:rPr>
+            </w:pPr>
+            <w:r>
+              <w:rPr>
+                <w:rFonts w:ascii="Calibri" w:eastAsia="Times New Roman" w:hAnsi="Calibri" w:cs="Times New Roman"/>
+                <w:color w:val="000000"/>
+                <w:sz w:val="18"/>
+                <w:szCs w:val="18"/>
+                <w:lang w:eastAsia="es-ES"/>
+              </w:rPr>
+              <w:t>Documentación</w:t>
+            </w:r>
+          </w:p>
+        </w:tc>
+      </w:tr>
+      <w:tr>
+        <w:tc>
+          <w:tcPr>
+            <w:tcW w:w="2376" w:type="dxa"/>
+          </w:tcPr>
+          <w:p>
+            <w:pPr>
+              <w:jc w:val="center"/>
+            </w:pPr>
+            <w:r>
+              <w:t>58.0</w:t>
+            </w:r>
+          </w:p>
+        </w:tc>
+        <w:tc>
+          <w:tcPr>
+            <w:tcW w:w="6268" w:type="dxa"/>
+            <w:vAlign w:val="center"/>
+          </w:tcPr>
+          <w:p>
+            <w:pPr>
+              <w:rPr>
+                <w:rFonts w:ascii="Calibri" w:eastAsia="Times New Roman" w:hAnsi="Calibri" w:cs="Times New Roman"/>
+                <w:color w:val="000000"/>
+                <w:sz w:val="18"/>
+                <w:szCs w:val="18"/>
+                <w:lang w:eastAsia="es-ES"/>
+              </w:rPr>
+            </w:pPr>
+            <w:r>
+              <w:rPr>
+                <w:rFonts w:ascii="Calibri" w:eastAsia="Times New Roman" w:hAnsi="Calibri" w:cs="Times New Roman"/>
+                <w:color w:val="000000"/>
+                <w:sz w:val="18"/>
+                <w:szCs w:val="18"/>
+                <w:lang w:eastAsia="es-ES"/>
+              </w:rPr>
+              <w:t>Preparació</w:t>
+            </w:r>
             <w:r>
               <w:rPr>
                 <w:rFonts w:ascii="Calibri" w:eastAsia="Times New Roman" w:hAnsi="Calibri" w:cs="Times New Roman"/>

</xml_diff>

<commit_message>
Ordenacion al buscar un modelo mediante los campos(nombre, precio, consumo, etc.) Actualizada hoja de códigos de esfuerzos Actualizada hojda de esfuerzos
</commit_message>
<xml_diff>
--- a/team/efforts/Codigos Recopilacion Esfuerzos.docx
+++ b/team/efforts/Codigos Recopilacion Esfuerzos.docx
@@ -1050,8 +1050,60 @@
               </w:rPr>
               <w:t>Manual de usuario y de administrador</w:t>
             </w:r>
+          </w:p>
+        </w:tc>
+      </w:tr>
+      <w:tr>
+        <w:tc>
+          <w:tcPr>
+            <w:tcW w:w="2376" w:type="dxa"/>
+          </w:tcPr>
+          <w:p>
+            <w:pPr>
+              <w:jc w:val="center"/>
+            </w:pPr>
+            <w:r>
+              <w:t>55.7</w:t>
+            </w:r>
+          </w:p>
+        </w:tc>
+        <w:tc>
+          <w:tcPr>
+            <w:tcW w:w="6268" w:type="dxa"/>
+            <w:vAlign w:val="center"/>
+          </w:tcPr>
+          <w:p>
+            <w:pPr>
+              <w:rPr>
+                <w:rFonts w:ascii="Calibri" w:eastAsia="Times New Roman" w:hAnsi="Calibri" w:cs="Times New Roman"/>
+                <w:color w:val="000000"/>
+                <w:sz w:val="18"/>
+                <w:szCs w:val="18"/>
+                <w:lang w:eastAsia="es-ES"/>
+              </w:rPr>
+            </w:pPr>
+            <w:r>
+              <w:rPr>
+                <w:rFonts w:ascii="Calibri" w:eastAsia="Times New Roman" w:hAnsi="Calibri" w:cs="Times New Roman"/>
+                <w:color w:val="000000"/>
+                <w:sz w:val="18"/>
+                <w:szCs w:val="18"/>
+                <w:lang w:eastAsia="es-ES"/>
+              </w:rPr>
+              <w:t>Ordenació</w:t>
+            </w:r>
             <w:bookmarkStart w:id="0" w:name="_GoBack"/>
             <w:bookmarkEnd w:id="0"/>
+            <w:r>
+              <w:rPr>
+                <w:rFonts w:ascii="Calibri" w:eastAsia="Times New Roman" w:hAnsi="Calibri" w:cs="Times New Roman"/>
+                <w:color w:val="000000"/>
+                <w:sz w:val="18"/>
+                <w:szCs w:val="18"/>
+                <w:lang w:eastAsia="es-ES"/>
+              </w:rPr>
+              <w:t>n (ascendente y descendente) de modelos por campos</w:t>
+            </w:r>
           </w:p>
         </w:tc>
       </w:tr>

</xml_diff>